<commit_message>
Aufgabe 2,3 und 5 geändert
</commit_message>
<xml_diff>
--- a/Abgabe2.docx
+++ b/Abgabe2.docx
@@ -445,10 +445,7 @@
         </w:numPr>
       </w:pPr>
       <w:r>
-        <w:t>Folie 17</w:t>
-      </w:r>
-      <w:r>
-        <w:t xml:space="preserve"> </w:t>
+        <w:t>Der Suchbaum wird stark verkürzt, weil die am meisten beeinflussende Variable als erstes belegt wird.</w:t>
       </w:r>
     </w:p>
     <w:p/>
@@ -664,17 +661,63 @@
     </w:p>
     <w:p>
       <w:pPr>
-        <w:pStyle w:val="Listenabsatz"/>
-        <w:numPr>
-          <w:ilvl w:val="1"/>
-          <w:numId w:val="5"/>
-        </w:numPr>
-      </w:pPr>
-    </w:p>
-    <w:p>
+        <w:ind w:left="708"/>
+      </w:pPr>
+      <w:r>
+        <w:t xml:space="preserve">Durch festgelegte Regeln, wie z.B. </w:t>
+      </w:r>
+      <w:proofErr w:type="spellStart"/>
+      <w:r>
+        <w:t>Breeze</w:t>
+      </w:r>
+      <w:proofErr w:type="spellEnd"/>
+      <w:r>
+        <w:t xml:space="preserve"> auf aktuellem Feld führt zu Falle auf einem, oder mehreren benachbarten Feldern. Die Wissensbasis wird mit jedem Schritt erweitert, wodurch Interpretationen möglich sind. </w:t>
+      </w:r>
+      <w:r>
+        <w:t>z</w:t>
+      </w:r>
+      <w:r>
+        <w:t>.B. 2,2 =</w:t>
+      </w:r>
+      <w:r>
+        <w:t>=</w:t>
+      </w:r>
       <w:r>
         <w:t xml:space="preserve"> </w:t>
       </w:r>
+      <w:proofErr w:type="spellStart"/>
+      <w:r>
+        <w:t>Breeze</w:t>
+      </w:r>
+      <w:proofErr w:type="spellEnd"/>
+      <w:r>
+        <w:t xml:space="preserve"> und </w:t>
+      </w:r>
+      <w:r>
+        <w:t>3,</w:t>
+      </w:r>
+      <w:proofErr w:type="gramStart"/>
+      <w:r>
+        <w:t>1 !</w:t>
+      </w:r>
+      <w:proofErr w:type="gramEnd"/>
+      <w:r>
+        <w:t xml:space="preserve">= </w:t>
+      </w:r>
+      <w:proofErr w:type="spellStart"/>
+      <w:r>
+        <w:t>Breeze</w:t>
+      </w:r>
+      <w:proofErr w:type="spellEnd"/>
+      <w:r>
+        <w:t xml:space="preserve"> führt zu einer Interpretation, dass auf 3,2 keine Falle sein kann.</w:t>
+      </w:r>
+    </w:p>
+    <w:p>
+      <w:r>
+        <w:t xml:space="preserve"> </w:t>
+      </w:r>
     </w:p>
     <w:p/>
     <w:p>
@@ -702,7 +745,6 @@
         <w:ind w:firstLine="708"/>
       </w:pPr>
       <w:r>
-        <w:lastRenderedPageBreak/>
         <w:t>Vorlesung: es werden maximal 4 benötigt.</w:t>
       </w:r>
       <w:r>
@@ -912,12 +954,80 @@
           <w:numId w:val="6"/>
         </w:numPr>
       </w:pPr>
-      <w:r>
-        <w:t>((-A v -B) n</w:t>
-      </w:r>
-      <w:r>
-        <w:t xml:space="preserve"> (C v -D))</w:t>
-      </w:r>
+      <m:oMath>
+        <m:r>
+          <m:rPr>
+            <m:sty m:val="p"/>
+          </m:rPr>
+          <w:rPr>
+            <w:rFonts w:ascii="Cambria Math" w:hAnsi="Cambria Math"/>
+          </w:rPr>
+          <m:t xml:space="preserve"> (</m:t>
+        </m:r>
+        <m:d>
+          <m:dPr>
+            <m:ctrlPr>
+              <w:rPr>
+                <w:rFonts w:ascii="Cambria Math" w:hAnsi="Cambria Math"/>
+              </w:rPr>
+            </m:ctrlPr>
+          </m:dPr>
+          <m:e>
+            <m:r>
+              <m:rPr>
+                <m:sty m:val="p"/>
+              </m:rPr>
+              <w:rPr>
+                <w:rFonts w:ascii="Cambria Math" w:eastAsiaTheme="minorEastAsia" w:hAnsi="Cambria Math" w:cstheme="minorHAnsi"/>
+              </w:rPr>
+              <m:t>¬A ˅ ¬B</m:t>
+            </m:r>
+            <m:ctrlPr>
+              <w:rPr>
+                <w:rFonts w:ascii="Cambria Math" w:eastAsiaTheme="minorEastAsia" w:hAnsi="Cambria Math" w:cstheme="minorHAnsi"/>
+              </w:rPr>
+            </m:ctrlPr>
+          </m:e>
+        </m:d>
+        <m:r>
+          <m:rPr>
+            <m:sty m:val="p"/>
+          </m:rPr>
+          <w:rPr>
+            <w:rFonts w:ascii="Cambria Math" w:eastAsiaTheme="minorEastAsia" w:hAnsi="Cambria Math" w:cstheme="minorHAnsi"/>
+          </w:rPr>
+          <m:t>˄</m:t>
+        </m:r>
+        <m:d>
+          <m:dPr>
+            <m:ctrlPr>
+              <w:rPr>
+                <w:rFonts w:ascii="Cambria Math" w:eastAsiaTheme="minorEastAsia" w:hAnsi="Cambria Math" w:cstheme="minorHAnsi"/>
+              </w:rPr>
+            </m:ctrlPr>
+          </m:dPr>
+          <m:e>
+            <m:r>
+              <m:rPr>
+                <m:sty m:val="p"/>
+              </m:rPr>
+              <w:rPr>
+                <w:rFonts w:ascii="Cambria Math" w:eastAsiaTheme="minorEastAsia" w:hAnsi="Cambria Math" w:cstheme="minorHAnsi"/>
+              </w:rPr>
+              <m:t>C ˅¬D</m:t>
+            </m:r>
+          </m:e>
+        </m:d>
+        <m:r>
+          <m:rPr>
+            <m:sty m:val="p"/>
+          </m:rPr>
+          <w:rPr>
+            <w:rFonts w:ascii="Cambria Math" w:eastAsiaTheme="minorEastAsia" w:hAnsi="Cambria Math" w:cstheme="minorHAnsi"/>
+          </w:rPr>
+          <m:t>)</m:t>
+        </m:r>
+      </m:oMath>
     </w:p>
     <w:p>
       <w:pPr>
@@ -939,7 +1049,12 @@
         <w:t xml:space="preserve"> A </w:t>
       </w:r>
       <w:r>
-        <w:t xml:space="preserve"> B äquivalent zu A </w:t>
+        <w:t></w:t>
+      </w:r>
+      <w:bookmarkStart w:id="0" w:name="_GoBack"/>
+      <w:bookmarkEnd w:id="0"/>
+      <w:r>
+        <w:t xml:space="preserve"> B äquivalent zu A </w:t>
       </w:r>
       <w:r>
         <w:t xml:space="preserve"> B ist. </w:t>
@@ -1377,13 +1492,13 @@
     <w:p/>
     <w:p>
       <w:r>
+        <w:lastRenderedPageBreak/>
         <w:t xml:space="preserve"> </w:t>
       </w:r>
     </w:p>
     <w:p/>
     <w:p>
       <w:r>
-        <w:lastRenderedPageBreak/>
         <w:t xml:space="preserve">Aufgabe 6 </w:t>
       </w:r>
     </w:p>
@@ -1590,7 +1705,25 @@
             <w:rPr>
               <w:rFonts w:ascii="Cambria Math" w:eastAsiaTheme="minorEastAsia" w:hAnsi="Cambria Math" w:cstheme="minorHAnsi"/>
             </w:rPr>
-            <m:t>=&gt;(smoke v ¬Fire)</m:t>
+            <m:t>=&gt;(</m:t>
+          </m:r>
+          <m:r>
+            <m:rPr>
+              <m:sty m:val="p"/>
+            </m:rPr>
+            <w:rPr>
+              <w:rFonts w:ascii="Cambria Math" w:eastAsiaTheme="minorEastAsia" w:hAnsi="Cambria Math" w:cstheme="minorHAnsi"/>
+            </w:rPr>
+            <m:t>S</m:t>
+          </m:r>
+          <m:r>
+            <m:rPr>
+              <m:sty m:val="p"/>
+            </m:rPr>
+            <w:rPr>
+              <w:rFonts w:ascii="Cambria Math" w:eastAsiaTheme="minorEastAsia" w:hAnsi="Cambria Math" w:cstheme="minorHAnsi"/>
+            </w:rPr>
+            <m:t>moke v ¬Fire)</m:t>
           </m:r>
         </m:oMath>
       </m:oMathPara>
@@ -1644,7 +1777,16 @@
             <w:rPr>
               <w:rFonts w:ascii="Cambria Math" w:eastAsiaTheme="minorEastAsia" w:hAnsi="Cambria Math" w:cstheme="minorHAnsi"/>
             </w:rPr>
-            <m:t>v (smoke v ¬Fire)</m:t>
+            <m:t>v (S</m:t>
+          </m:r>
+          <m:r>
+            <m:rPr>
+              <m:sty m:val="p"/>
+            </m:rPr>
+            <w:rPr>
+              <w:rFonts w:ascii="Cambria Math" w:eastAsiaTheme="minorEastAsia" w:hAnsi="Cambria Math" w:cstheme="minorHAnsi"/>
+            </w:rPr>
+            <m:t>moke v ¬Fire)</m:t>
           </m:r>
         </m:oMath>
       </m:oMathPara>
@@ -1667,12 +1809,14 @@
               <m:ctrlPr>
                 <w:rPr>
                   <w:rFonts w:ascii="Cambria Math" w:eastAsiaTheme="minorEastAsia" w:hAnsi="Cambria Math" w:cstheme="minorHAnsi"/>
-                  <w:i/>
                 </w:rPr>
               </m:ctrlPr>
             </m:dPr>
             <m:e>
               <m:r>
+                <m:rPr>
+                  <m:sty m:val="p"/>
+                </m:rPr>
                 <w:rPr>
                   <w:rFonts w:ascii="Cambria Math" w:eastAsiaTheme="minorEastAsia" w:hAnsi="Cambria Math" w:cstheme="minorHAnsi"/>
                 </w:rPr>
@@ -1681,6 +1825,9 @@
             </m:e>
           </m:d>
           <m:r>
+            <m:rPr>
+              <m:sty m:val="p"/>
+            </m:rPr>
             <w:rPr>
               <w:rFonts w:ascii="Cambria Math" w:eastAsiaTheme="minorEastAsia" w:hAnsi="Cambria Math" w:cstheme="minorHAnsi"/>
             </w:rPr>
@@ -1715,7 +1862,6 @@
             <m:ctrlPr>
               <w:rPr>
                 <w:rFonts w:ascii="Cambria Math" w:eastAsiaTheme="minorEastAsia" w:hAnsi="Cambria Math" w:cstheme="minorHAnsi"/>
-                <w:i/>
               </w:rPr>
             </m:ctrlPr>
           </m:dPr>
@@ -1725,32 +1871,25 @@
                 <m:ctrlPr>
                   <w:rPr>
                     <w:rFonts w:ascii="Cambria Math" w:eastAsiaTheme="minorEastAsia" w:hAnsi="Cambria Math" w:cstheme="minorHAnsi"/>
-                    <w:i/>
                   </w:rPr>
                 </m:ctrlPr>
               </m:dPr>
               <m:e>
                 <m:r>
+                  <m:rPr>
+                    <m:sty m:val="p"/>
+                  </m:rPr>
                   <w:rPr>
                     <w:rFonts w:ascii="Cambria Math" w:eastAsiaTheme="minorEastAsia" w:hAnsi="Cambria Math" w:cstheme="minorHAnsi"/>
                   </w:rPr>
-                  <m:t>Smoke</m:t>
-                </m:r>
-                <m:r>
-                  <w:rPr>
-                    <w:rFonts w:ascii="Cambria Math" w:eastAsiaTheme="minorEastAsia" w:hAnsi="Cambria Math" w:cstheme="minorHAnsi"/>
-                  </w:rPr>
-                  <m:t xml:space="preserve"> ˄ H</m:t>
-                </m:r>
-                <m:r>
-                  <w:rPr>
-                    <w:rFonts w:ascii="Cambria Math" w:eastAsiaTheme="minorEastAsia" w:hAnsi="Cambria Math" w:cstheme="minorHAnsi"/>
-                  </w:rPr>
-                  <m:t>eat</m:t>
+                  <m:t>Smoke ˄ Heat</m:t>
                 </m:r>
               </m:e>
             </m:d>
             <m:r>
+              <m:rPr>
+                <m:sty m:val="p"/>
+              </m:rPr>
               <w:rPr>
                 <w:rFonts w:ascii="Cambria Math" w:eastAsiaTheme="minorEastAsia" w:hAnsi="Cambria Math" w:cstheme="minorHAnsi"/>
               </w:rPr>
@@ -1759,6 +1898,9 @@
           </m:e>
         </m:d>
         <m:r>
+          <m:rPr>
+            <m:sty m:val="p"/>
+          </m:rPr>
           <w:rPr>
             <w:rFonts w:ascii="Cambria Math" w:eastAsiaTheme="minorEastAsia" w:hAnsi="Cambria Math" w:cstheme="minorHAnsi"/>
           </w:rPr>
@@ -1769,7 +1911,6 @@
             <m:ctrlPr>
               <w:rPr>
                 <w:rFonts w:ascii="Cambria Math" w:eastAsiaTheme="minorEastAsia" w:hAnsi="Cambria Math" w:cstheme="minorHAnsi"/>
-                <w:i/>
               </w:rPr>
             </m:ctrlPr>
           </m:dPr>
@@ -1779,12 +1920,14 @@
                 <m:ctrlPr>
                   <w:rPr>
                     <w:rFonts w:ascii="Cambria Math" w:eastAsiaTheme="minorEastAsia" w:hAnsi="Cambria Math" w:cstheme="minorHAnsi"/>
-                    <w:i/>
                   </w:rPr>
                 </m:ctrlPr>
               </m:dPr>
               <m:e>
                 <m:r>
+                  <m:rPr>
+                    <m:sty m:val="p"/>
+                  </m:rPr>
                   <w:rPr>
                     <w:rFonts w:ascii="Cambria Math" w:eastAsiaTheme="minorEastAsia" w:hAnsi="Cambria Math" w:cstheme="minorHAnsi"/>
                   </w:rPr>
@@ -1793,6 +1936,9 @@
               </m:e>
             </m:d>
             <m:r>
+              <m:rPr>
+                <m:sty m:val="p"/>
+              </m:rPr>
               <w:rPr>
                 <w:rFonts w:ascii="Cambria Math" w:eastAsiaTheme="minorEastAsia" w:hAnsi="Cambria Math" w:cstheme="minorHAnsi"/>
               </w:rPr>
@@ -1803,22 +1949,18 @@
                 <m:ctrlPr>
                   <w:rPr>
                     <w:rFonts w:ascii="Cambria Math" w:eastAsiaTheme="minorEastAsia" w:hAnsi="Cambria Math" w:cstheme="minorHAnsi"/>
-                    <w:i/>
                   </w:rPr>
                 </m:ctrlPr>
               </m:dPr>
               <m:e>
                 <m:r>
+                  <m:rPr>
+                    <m:sty m:val="p"/>
+                  </m:rPr>
                   <w:rPr>
                     <w:rFonts w:ascii="Cambria Math" w:eastAsiaTheme="minorEastAsia" w:hAnsi="Cambria Math" w:cstheme="minorHAnsi"/>
                   </w:rPr>
-                  <m:t>H</m:t>
-                </m:r>
-                <m:r>
-                  <w:rPr>
-                    <w:rFonts w:ascii="Cambria Math" w:eastAsiaTheme="minorEastAsia" w:hAnsi="Cambria Math" w:cstheme="minorHAnsi"/>
-                  </w:rPr>
-                  <m:t>eat=&gt;Fire</m:t>
+                  <m:t>Heat=&gt;Fire</m:t>
                 </m:r>
               </m:e>
             </m:d>
@@ -1844,12 +1986,14 @@
               <m:ctrlPr>
                 <w:rPr>
                   <w:rFonts w:ascii="Cambria Math" w:eastAsiaTheme="minorEastAsia" w:hAnsi="Cambria Math" w:cstheme="minorHAnsi"/>
-                  <w:i/>
                 </w:rPr>
               </m:ctrlPr>
             </m:dPr>
             <m:e>
               <m:r>
+                <m:rPr>
+                  <m:sty m:val="p"/>
+                </m:rPr>
                 <w:rPr>
                   <w:rFonts w:ascii="Cambria Math" w:eastAsiaTheme="minorEastAsia" w:hAnsi="Cambria Math" w:cstheme="minorHAnsi"/>
                 </w:rPr>
@@ -1860,32 +2004,25 @@
                   <m:ctrlPr>
                     <w:rPr>
                       <w:rFonts w:ascii="Cambria Math" w:eastAsiaTheme="minorEastAsia" w:hAnsi="Cambria Math" w:cstheme="minorHAnsi"/>
-                      <w:i/>
                     </w:rPr>
                   </m:ctrlPr>
                 </m:dPr>
                 <m:e>
                   <m:r>
+                    <m:rPr>
+                      <m:sty m:val="p"/>
+                    </m:rPr>
                     <w:rPr>
                       <w:rFonts w:ascii="Cambria Math" w:eastAsiaTheme="minorEastAsia" w:hAnsi="Cambria Math" w:cstheme="minorHAnsi"/>
                     </w:rPr>
-                    <m:t>Smoke</m:t>
-                  </m:r>
-                  <m:r>
-                    <w:rPr>
-                      <w:rFonts w:ascii="Cambria Math" w:eastAsiaTheme="minorEastAsia" w:hAnsi="Cambria Math" w:cstheme="minorHAnsi"/>
-                    </w:rPr>
-                    <m:t xml:space="preserve"> ˄ H</m:t>
-                  </m:r>
-                  <m:r>
-                    <w:rPr>
-                      <w:rFonts w:ascii="Cambria Math" w:eastAsiaTheme="minorEastAsia" w:hAnsi="Cambria Math" w:cstheme="minorHAnsi"/>
-                    </w:rPr>
-                    <m:t>eat</m:t>
+                    <m:t>Smoke ˄ Heat</m:t>
                   </m:r>
                 </m:e>
               </m:d>
               <m:r>
+                <m:rPr>
+                  <m:sty m:val="p"/>
+                </m:rPr>
                 <w:rPr>
                   <w:rFonts w:ascii="Cambria Math" w:eastAsiaTheme="minorEastAsia" w:hAnsi="Cambria Math" w:cstheme="minorHAnsi"/>
                 </w:rPr>
@@ -1894,6 +2031,9 @@
             </m:e>
           </m:d>
           <m:r>
+            <m:rPr>
+              <m:sty m:val="p"/>
+            </m:rPr>
             <w:rPr>
               <w:rFonts w:ascii="Cambria Math" w:eastAsiaTheme="minorEastAsia" w:hAnsi="Cambria Math" w:cstheme="minorHAnsi"/>
             </w:rPr>
@@ -1904,7 +2044,6 @@
               <m:ctrlPr>
                 <w:rPr>
                   <w:rFonts w:ascii="Cambria Math" w:eastAsiaTheme="minorEastAsia" w:hAnsi="Cambria Math" w:cstheme="minorHAnsi"/>
-                  <w:i/>
                 </w:rPr>
               </m:ctrlPr>
             </m:dPr>
@@ -1914,12 +2053,14 @@
                   <m:ctrlPr>
                     <w:rPr>
                       <w:rFonts w:ascii="Cambria Math" w:eastAsiaTheme="minorEastAsia" w:hAnsi="Cambria Math" w:cstheme="minorHAnsi"/>
-                      <w:i/>
                     </w:rPr>
                   </m:ctrlPr>
                 </m:dPr>
                 <m:e>
                   <m:r>
+                    <m:rPr>
+                      <m:sty m:val="p"/>
+                    </m:rPr>
                     <w:rPr>
                       <w:rFonts w:ascii="Cambria Math" w:eastAsiaTheme="minorEastAsia" w:hAnsi="Cambria Math" w:cstheme="minorHAnsi"/>
                     </w:rPr>
@@ -1928,6 +2069,9 @@
                 </m:e>
               </m:d>
               <m:r>
+                <m:rPr>
+                  <m:sty m:val="p"/>
+                </m:rPr>
                 <w:rPr>
                   <w:rFonts w:ascii="Cambria Math" w:eastAsiaTheme="minorEastAsia" w:hAnsi="Cambria Math" w:cstheme="minorHAnsi"/>
                 </w:rPr>
@@ -1938,22 +2082,18 @@
                   <m:ctrlPr>
                     <w:rPr>
                       <w:rFonts w:ascii="Cambria Math" w:eastAsiaTheme="minorEastAsia" w:hAnsi="Cambria Math" w:cstheme="minorHAnsi"/>
-                      <w:i/>
                     </w:rPr>
                   </m:ctrlPr>
                 </m:dPr>
                 <m:e>
                   <m:r>
+                    <m:rPr>
+                      <m:sty m:val="p"/>
+                    </m:rPr>
                     <w:rPr>
                       <w:rFonts w:ascii="Cambria Math" w:eastAsiaTheme="minorEastAsia" w:hAnsi="Cambria Math" w:cstheme="minorHAnsi"/>
                     </w:rPr>
-                    <m:t>¬H</m:t>
-                  </m:r>
-                  <m:r>
-                    <w:rPr>
-                      <w:rFonts w:ascii="Cambria Math" w:eastAsiaTheme="minorEastAsia" w:hAnsi="Cambria Math" w:cstheme="minorHAnsi"/>
-                    </w:rPr>
-                    <m:t>eat ˅ Fire</m:t>
+                    <m:t>¬Heat ˅ Fire</m:t>
                   </m:r>
                 </m:e>
               </m:d>
@@ -1980,12 +2120,14 @@
               <m:ctrlPr>
                 <w:rPr>
                   <w:rFonts w:ascii="Cambria Math" w:eastAsiaTheme="minorEastAsia" w:hAnsi="Cambria Math" w:cstheme="minorHAnsi"/>
-                  <w:i/>
                 </w:rPr>
               </m:ctrlPr>
             </m:dPr>
             <m:e>
               <m:r>
+                <m:rPr>
+                  <m:sty m:val="p"/>
+                </m:rPr>
                 <w:rPr>
                   <w:rFonts w:ascii="Cambria Math" w:eastAsiaTheme="minorEastAsia" w:hAnsi="Cambria Math" w:cstheme="minorHAnsi"/>
                 </w:rPr>
@@ -1994,16 +2136,13 @@
             </m:e>
           </m:d>
           <m:r>
+            <m:rPr>
+              <m:sty m:val="p"/>
+            </m:rPr>
             <w:rPr>
               <w:rFonts w:ascii="Cambria Math" w:eastAsiaTheme="minorEastAsia" w:hAnsi="Cambria Math" w:cstheme="minorHAnsi"/>
             </w:rPr>
-            <m:t>&lt; = &gt;(¬Smoke ˅ ¬Heat ˅ Fire</m:t>
-          </m:r>
-          <m:r>
-            <w:rPr>
-              <w:rFonts w:ascii="Cambria Math" w:eastAsiaTheme="minorEastAsia" w:hAnsi="Cambria Math" w:cstheme="minorHAnsi"/>
-            </w:rPr>
-            <m:t>)</m:t>
+            <m:t>&lt; = &gt;(¬Smoke ˅ ¬Heat ˅ Fire)</m:t>
           </m:r>
         </m:oMath>
       </m:oMathPara>
@@ -2058,7 +2197,6 @@
             <m:ctrlPr>
               <w:rPr>
                 <w:rFonts w:ascii="Cambria Math" w:eastAsiaTheme="minorEastAsia" w:hAnsi="Cambria Math" w:cstheme="minorHAnsi"/>
-                <w:i/>
               </w:rPr>
             </m:ctrlPr>
           </m:dPr>
@@ -2068,12 +2206,14 @@
                 <m:ctrlPr>
                   <w:rPr>
                     <w:rFonts w:ascii="Cambria Math" w:eastAsiaTheme="minorEastAsia" w:hAnsi="Cambria Math" w:cstheme="minorHAnsi"/>
-                    <w:i/>
                   </w:rPr>
                 </m:ctrlPr>
               </m:dPr>
               <m:e>
                 <m:r>
+                  <m:rPr>
+                    <m:sty m:val="p"/>
+                  </m:rPr>
                   <w:rPr>
                     <w:rFonts w:ascii="Cambria Math" w:eastAsiaTheme="minorEastAsia" w:hAnsi="Cambria Math" w:cstheme="minorHAnsi"/>
                   </w:rPr>
@@ -2082,6 +2222,9 @@
               </m:e>
             </m:d>
             <m:r>
+              <m:rPr>
+                <m:sty m:val="p"/>
+              </m:rPr>
               <w:rPr>
                 <w:rFonts w:ascii="Cambria Math" w:eastAsiaTheme="minorEastAsia" w:hAnsi="Cambria Math" w:cstheme="minorHAnsi"/>
               </w:rPr>
@@ -2093,6 +2236,7 @@
     </w:p>
     <w:p>
       <w:pPr>
+        <w:ind w:firstLine="45"/>
         <w:rPr>
           <w:rFonts w:eastAsiaTheme="minorEastAsia" w:cstheme="minorHAnsi"/>
         </w:rPr>
@@ -2107,12 +2251,14 @@
               <m:ctrlPr>
                 <w:rPr>
                   <w:rFonts w:ascii="Cambria Math" w:eastAsiaTheme="minorEastAsia" w:hAnsi="Cambria Math" w:cstheme="minorHAnsi"/>
-                  <w:i/>
                 </w:rPr>
               </m:ctrlPr>
             </m:dPr>
             <m:e>
               <m:r>
+                <m:rPr>
+                  <m:sty m:val="p"/>
+                </m:rPr>
                 <w:rPr>
                   <w:rFonts w:ascii="Cambria Math" w:eastAsiaTheme="minorEastAsia" w:hAnsi="Cambria Math" w:cstheme="minorHAnsi"/>
                 </w:rPr>
@@ -2121,6 +2267,9 @@
             </m:e>
           </m:d>
           <m:r>
+            <m:rPr>
+              <m:sty m:val="p"/>
+            </m:rPr>
             <w:rPr>
               <w:rFonts w:ascii="Cambria Math" w:eastAsiaTheme="minorEastAsia" w:hAnsi="Cambria Math" w:cstheme="minorHAnsi"/>
             </w:rPr>
@@ -2131,12 +2280,14 @@
               <m:ctrlPr>
                 <w:rPr>
                   <w:rFonts w:ascii="Cambria Math" w:eastAsiaTheme="minorEastAsia" w:hAnsi="Cambria Math" w:cstheme="minorHAnsi"/>
-                  <w:i/>
                 </w:rPr>
               </m:ctrlPr>
             </m:dPr>
             <m:e>
               <m:r>
+                <m:rPr>
+                  <m:sty m:val="p"/>
+                </m:rPr>
                 <w:rPr>
                   <w:rFonts w:ascii="Cambria Math" w:eastAsiaTheme="minorEastAsia" w:hAnsi="Cambria Math" w:cstheme="minorHAnsi"/>
                 </w:rPr>
@@ -2147,32 +2298,25 @@
                   <m:ctrlPr>
                     <w:rPr>
                       <w:rFonts w:ascii="Cambria Math" w:eastAsiaTheme="minorEastAsia" w:hAnsi="Cambria Math" w:cstheme="minorHAnsi"/>
-                      <w:i/>
                     </w:rPr>
                   </m:ctrlPr>
                 </m:dPr>
                 <m:e>
                   <m:r>
+                    <m:rPr>
+                      <m:sty m:val="p"/>
+                    </m:rPr>
                     <w:rPr>
                       <w:rFonts w:ascii="Cambria Math" w:eastAsiaTheme="minorEastAsia" w:hAnsi="Cambria Math" w:cstheme="minorHAnsi"/>
                     </w:rPr>
-                    <m:t>Smoke</m:t>
-                  </m:r>
-                  <m:r>
-                    <w:rPr>
-                      <w:rFonts w:ascii="Cambria Math" w:eastAsiaTheme="minorEastAsia" w:hAnsi="Cambria Math" w:cstheme="minorHAnsi"/>
-                    </w:rPr>
-                    <m:t>˄H</m:t>
-                  </m:r>
-                  <m:r>
-                    <w:rPr>
-                      <w:rFonts w:ascii="Cambria Math" w:eastAsiaTheme="minorEastAsia" w:hAnsi="Cambria Math" w:cstheme="minorHAnsi"/>
-                    </w:rPr>
-                    <m:t>eat</m:t>
+                    <m:t>Smoke˄Heat</m:t>
                   </m:r>
                 </m:e>
               </m:d>
               <m:r>
+                <m:rPr>
+                  <m:sty m:val="p"/>
+                </m:rPr>
                 <w:rPr>
                   <w:rFonts w:ascii="Cambria Math" w:eastAsiaTheme="minorEastAsia" w:hAnsi="Cambria Math" w:cstheme="minorHAnsi"/>
                 </w:rPr>
@@ -2182,8 +2326,6 @@
           </m:d>
         </m:oMath>
       </m:oMathPara>
-      <w:bookmarkStart w:id="0" w:name="_GoBack"/>
-      <w:bookmarkEnd w:id="0"/>
     </w:p>
     <w:p>
       <w:pPr>
@@ -2197,6 +2339,9 @@
         </m:oMathParaPr>
         <m:oMath>
           <m:r>
+            <m:rPr>
+              <m:sty m:val="p"/>
+            </m:rPr>
             <w:rPr>
               <w:rFonts w:ascii="Cambria Math" w:eastAsiaTheme="minorEastAsia" w:hAnsi="Cambria Math" w:cstheme="minorHAnsi"/>
             </w:rPr>
@@ -2207,12 +2352,14 @@
               <m:ctrlPr>
                 <w:rPr>
                   <w:rFonts w:ascii="Cambria Math" w:eastAsiaTheme="minorEastAsia" w:hAnsi="Cambria Math" w:cstheme="minorHAnsi"/>
-                  <w:i/>
                 </w:rPr>
               </m:ctrlPr>
             </m:dPr>
             <m:e>
               <m:r>
+                <m:rPr>
+                  <m:sty m:val="p"/>
+                </m:rPr>
                 <w:rPr>
                   <w:rFonts w:ascii="Cambria Math" w:eastAsiaTheme="minorEastAsia" w:hAnsi="Cambria Math" w:cstheme="minorHAnsi"/>
                 </w:rPr>
@@ -2221,6 +2368,9 @@
             </m:e>
           </m:d>
           <m:r>
+            <m:rPr>
+              <m:sty m:val="p"/>
+            </m:rPr>
             <w:rPr>
               <w:rFonts w:ascii="Cambria Math" w:eastAsiaTheme="minorEastAsia" w:hAnsi="Cambria Math" w:cstheme="minorHAnsi"/>
             </w:rPr>
@@ -2231,12 +2381,14 @@
               <m:ctrlPr>
                 <w:rPr>
                   <w:rFonts w:ascii="Cambria Math" w:eastAsiaTheme="minorEastAsia" w:hAnsi="Cambria Math" w:cstheme="minorHAnsi"/>
-                  <w:i/>
                 </w:rPr>
               </m:ctrlPr>
             </m:dPr>
             <m:e>
               <m:r>
+                <m:rPr>
+                  <m:sty m:val="p"/>
+                </m:rPr>
                 <w:rPr>
                   <w:rFonts w:ascii="Cambria Math" w:eastAsiaTheme="minorEastAsia" w:hAnsi="Cambria Math" w:cstheme="minorHAnsi"/>
                 </w:rPr>
@@ -2247,32 +2399,25 @@
                   <m:ctrlPr>
                     <w:rPr>
                       <w:rFonts w:ascii="Cambria Math" w:eastAsiaTheme="minorEastAsia" w:hAnsi="Cambria Math" w:cstheme="minorHAnsi"/>
-                      <w:i/>
                     </w:rPr>
                   </m:ctrlPr>
                 </m:dPr>
                 <m:e>
                   <m:r>
+                    <m:rPr>
+                      <m:sty m:val="p"/>
+                    </m:rPr>
                     <w:rPr>
                       <w:rFonts w:ascii="Cambria Math" w:eastAsiaTheme="minorEastAsia" w:hAnsi="Cambria Math" w:cstheme="minorHAnsi"/>
                     </w:rPr>
-                    <m:t>Smoke</m:t>
-                  </m:r>
-                  <m:r>
-                    <w:rPr>
-                      <w:rFonts w:ascii="Cambria Math" w:eastAsiaTheme="minorEastAsia" w:hAnsi="Cambria Math" w:cstheme="minorHAnsi"/>
-                    </w:rPr>
-                    <m:t>˄H</m:t>
-                  </m:r>
-                  <m:r>
-                    <w:rPr>
-                      <w:rFonts w:ascii="Cambria Math" w:eastAsiaTheme="minorEastAsia" w:hAnsi="Cambria Math" w:cstheme="minorHAnsi"/>
-                    </w:rPr>
-                    <m:t>eat</m:t>
+                    <m:t>Smoke˄Heat</m:t>
                   </m:r>
                 </m:e>
               </m:d>
               <m:r>
+                <m:rPr>
+                  <m:sty m:val="p"/>
+                </m:rPr>
                 <w:rPr>
                   <w:rFonts w:ascii="Cambria Math" w:eastAsiaTheme="minorEastAsia" w:hAnsi="Cambria Math" w:cstheme="minorHAnsi"/>
                 </w:rPr>
@@ -2299,12 +2444,14 @@
               <m:ctrlPr>
                 <w:rPr>
                   <w:rFonts w:ascii="Cambria Math" w:eastAsiaTheme="minorEastAsia" w:hAnsi="Cambria Math" w:cstheme="minorHAnsi"/>
-                  <w:i/>
                 </w:rPr>
               </m:ctrlPr>
             </m:dPr>
             <m:e>
               <m:r>
+                <m:rPr>
+                  <m:sty m:val="p"/>
+                </m:rPr>
                 <w:rPr>
                   <w:rFonts w:ascii="Cambria Math" w:eastAsiaTheme="minorEastAsia" w:hAnsi="Cambria Math" w:cstheme="minorHAnsi"/>
                 </w:rPr>
@@ -2313,6 +2460,9 @@
             </m:e>
           </m:d>
           <m:r>
+            <m:rPr>
+              <m:sty m:val="p"/>
+            </m:rPr>
             <w:rPr>
               <w:rFonts w:ascii="Cambria Math" w:eastAsiaTheme="minorEastAsia" w:hAnsi="Cambria Math" w:cstheme="minorHAnsi"/>
             </w:rPr>
@@ -4541,15 +4691,10 @@
       </w:tr>
     </w:tbl>
     <w:p/>
-    <w:p>
-      <w:r>
-        <w:t>Daraus folgt, dass alle Aussagen wahr sind.</w:t>
-      </w:r>
-    </w:p>
     <w:p/>
-    <w:p>
-      <w:r>
-        <w:lastRenderedPageBreak/>
+    <w:p/>
+    <w:p>
+      <w:r>
         <w:t xml:space="preserve">Aufgabe 7  </w:t>
       </w:r>
     </w:p>

</xml_diff>